<commit_message>
completed in place operations
</commit_message>
<xml_diff>
--- a/Arrays 101.docx
+++ b/Arrays 101.docx
@@ -2646,19 +2646,1293 @@
       <w:r>
         <w:t>else{</w:t>
       </w:r>
+      <w:proofErr w:type="gramEnd"/>
+    </w:p>
+    <w:p>
+      <w:r>
+        <w:t xml:space="preserve">                decrease=false;</w:t>
+      </w:r>
+    </w:p>
+    <w:p>
+      <w:r>
+        <w:t xml:space="preserve">                break;</w:t>
+      </w:r>
+    </w:p>
+    <w:p>
+      <w:r>
+        <w:t xml:space="preserve">            }</w:t>
+      </w:r>
+    </w:p>
+    <w:p>
+      <w:r>
+        <w:t xml:space="preserve">            </w:t>
+      </w:r>
+      <w:proofErr w:type="spellStart"/>
+      <w:r>
+        <w:t>j++</w:t>
+      </w:r>
+      <w:proofErr w:type="spellEnd"/>
+      <w:r>
+        <w:t>;</w:t>
+      </w:r>
+    </w:p>
+    <w:p>
+      <w:r>
+        <w:t xml:space="preserve">        }</w:t>
+      </w:r>
+    </w:p>
+    <w:p>
+      <w:r>
+        <w:t xml:space="preserve">        </w:t>
+      </w:r>
+      <w:proofErr w:type="gramStart"/>
+      <w:r>
+        <w:t>if(</w:t>
+      </w:r>
+      <w:proofErr w:type="gramEnd"/>
+      <w:r>
+        <w:t>increase==true &amp;&amp; decrease==true)</w:t>
+      </w:r>
+    </w:p>
+    <w:p>
+      <w:r>
+        <w:t xml:space="preserve">            return true;</w:t>
+      </w:r>
+    </w:p>
+    <w:p>
+      <w:r>
+        <w:t xml:space="preserve">        else</w:t>
+      </w:r>
+    </w:p>
+    <w:p>
+      <w:r>
+        <w:t xml:space="preserve">            return false;</w:t>
+      </w:r>
+    </w:p>
+    <w:p>
+      <w:r>
+        <w:t xml:space="preserve">    }</w:t>
+      </w:r>
+    </w:p>
+    <w:p>
+      <w:r>
+        <w:t>}</w:t>
+      </w:r>
+    </w:p>
+    <w:p>
+      <w:pPr>
+        <w:rPr>
+          <w:rFonts w:ascii="Segoe UI" w:hAnsi="Segoe UI" w:cs="Segoe UI"/>
+          <w:b/>
+          <w:bCs/>
+          <w:sz w:val="36"/>
+          <w:szCs w:val="36"/>
+          <w:shd w:val="clear" w:color="auto" w:fill="F5F5F5"/>
+        </w:rPr>
+      </w:pPr>
+      <w:r>
+        <w:rPr>
+          <w:rFonts w:ascii="Segoe UI" w:hAnsi="Segoe UI" w:cs="Segoe UI"/>
+          <w:b/>
+          <w:bCs/>
+          <w:sz w:val="36"/>
+          <w:szCs w:val="36"/>
+          <w:shd w:val="clear" w:color="auto" w:fill="F5F5F5"/>
+        </w:rPr>
+        <w:t> Replace Elements with Greatest Element on Right Side</w:t>
+      </w:r>
+    </w:p>
+    <w:p>
+      <w:r>
+        <w:t>class Solution {</w:t>
+      </w:r>
+    </w:p>
+    <w:p>
+      <w:r>
+        <w:lastRenderedPageBreak/>
+        <w:t xml:space="preserve">    public </w:t>
+      </w:r>
+      <w:proofErr w:type="gramStart"/>
+      <w:r>
+        <w:t>int[</w:t>
+      </w:r>
+      <w:proofErr w:type="gramEnd"/>
+      <w:r>
+        <w:t xml:space="preserve">] </w:t>
+      </w:r>
+      <w:proofErr w:type="spellStart"/>
+      <w:r>
+        <w:t>replaceElements</w:t>
+      </w:r>
+      <w:proofErr w:type="spellEnd"/>
+      <w:r>
+        <w:t xml:space="preserve">(int[] </w:t>
+      </w:r>
+      <w:proofErr w:type="spellStart"/>
+      <w:r>
+        <w:t>arr</w:t>
+      </w:r>
+      <w:proofErr w:type="spellEnd"/>
+      <w:r>
+        <w:t>) {</w:t>
+      </w:r>
+    </w:p>
+    <w:p>
+      <w:r>
+        <w:t xml:space="preserve">        int </w:t>
+      </w:r>
+      <w:proofErr w:type="spellStart"/>
+      <w:r>
+        <w:t>i</w:t>
+      </w:r>
+      <w:proofErr w:type="spellEnd"/>
+      <w:r>
+        <w:t>=0;</w:t>
+      </w:r>
+    </w:p>
+    <w:p>
+      <w:r>
+        <w:t xml:space="preserve">        int j=1;</w:t>
+      </w:r>
+    </w:p>
+    <w:p>
+      <w:r>
+        <w:t xml:space="preserve">        int max=0;</w:t>
+      </w:r>
+    </w:p>
+    <w:p>
+      <w:r>
+        <w:t xml:space="preserve">        while(</w:t>
+      </w:r>
+      <w:proofErr w:type="spellStart"/>
+      <w:r>
+        <w:t>i</w:t>
+      </w:r>
+      <w:proofErr w:type="spellEnd"/>
+      <w:r>
+        <w:t>&lt;</w:t>
+      </w:r>
+      <w:proofErr w:type="gramStart"/>
+      <w:r>
+        <w:t>arr.length</w:t>
+      </w:r>
+      <w:proofErr w:type="gramEnd"/>
+      <w:r>
+        <w:t>-1){</w:t>
+      </w:r>
+    </w:p>
+    <w:p>
+      <w:r>
+        <w:t xml:space="preserve">            if(j&lt;</w:t>
+      </w:r>
+      <w:proofErr w:type="spellStart"/>
+      <w:proofErr w:type="gramStart"/>
+      <w:r>
+        <w:t>arr.length</w:t>
+      </w:r>
+      <w:proofErr w:type="spellEnd"/>
+      <w:proofErr w:type="gramEnd"/>
+      <w:r>
+        <w:t>){</w:t>
+      </w:r>
+    </w:p>
+    <w:p>
+      <w:r>
+        <w:t xml:space="preserve">                if(</w:t>
+      </w:r>
+      <w:proofErr w:type="spellStart"/>
+      <w:r>
+        <w:t>arr</w:t>
+      </w:r>
+      <w:proofErr w:type="spellEnd"/>
+      <w:r>
+        <w:t>[j]&gt;</w:t>
+      </w:r>
+      <w:proofErr w:type="gramStart"/>
+      <w:r>
+        <w:t>max){</w:t>
+      </w:r>
+      <w:proofErr w:type="gramEnd"/>
+    </w:p>
+    <w:p>
+      <w:r>
+        <w:t xml:space="preserve">                    max=</w:t>
+      </w:r>
+      <w:proofErr w:type="spellStart"/>
+      <w:r>
+        <w:t>arr</w:t>
+      </w:r>
+      <w:proofErr w:type="spellEnd"/>
+      <w:r>
+        <w:t>[j];</w:t>
+      </w:r>
+    </w:p>
+    <w:p>
+      <w:r>
+        <w:t xml:space="preserve">                }</w:t>
+      </w:r>
+    </w:p>
+    <w:p>
+      <w:r>
+        <w:t xml:space="preserve">            }</w:t>
+      </w:r>
+    </w:p>
+    <w:p>
+      <w:r>
+        <w:t xml:space="preserve">            </w:t>
+      </w:r>
+      <w:proofErr w:type="gramStart"/>
+      <w:r>
+        <w:t>else{</w:t>
+      </w:r>
+      <w:proofErr w:type="gramEnd"/>
+    </w:p>
+    <w:p>
+      <w:r>
+        <w:t xml:space="preserve">                </w:t>
+      </w:r>
+      <w:proofErr w:type="spellStart"/>
+      <w:r>
+        <w:t>arr</w:t>
+      </w:r>
+      <w:proofErr w:type="spellEnd"/>
+      <w:r>
+        <w:t>[</w:t>
+      </w:r>
+      <w:proofErr w:type="spellStart"/>
+      <w:r>
+        <w:t>i</w:t>
+      </w:r>
+      <w:proofErr w:type="spellEnd"/>
+      <w:r>
+        <w:t>]=max;</w:t>
+      </w:r>
+    </w:p>
+    <w:p>
+      <w:r>
+        <w:t xml:space="preserve">                </w:t>
+      </w:r>
+      <w:proofErr w:type="spellStart"/>
+      <w:r>
+        <w:t>i</w:t>
+      </w:r>
+      <w:proofErr w:type="spellEnd"/>
+      <w:r>
+        <w:t>++;</w:t>
+      </w:r>
+    </w:p>
+    <w:p>
+      <w:r>
+        <w:t xml:space="preserve">                j=</w:t>
+      </w:r>
+      <w:proofErr w:type="spellStart"/>
+      <w:r>
+        <w:t>i</w:t>
+      </w:r>
+      <w:proofErr w:type="spellEnd"/>
+      <w:r>
+        <w:t>;</w:t>
+      </w:r>
+    </w:p>
+    <w:p>
+      <w:r>
+        <w:t xml:space="preserve">                max=0;</w:t>
+      </w:r>
+    </w:p>
+    <w:p>
+      <w:r>
+        <w:t xml:space="preserve">            }</w:t>
+      </w:r>
+    </w:p>
+    <w:p>
+      <w:r>
+        <w:t xml:space="preserve">            </w:t>
+      </w:r>
+      <w:proofErr w:type="spellStart"/>
+      <w:r>
+        <w:t>j++</w:t>
+      </w:r>
+      <w:proofErr w:type="spellEnd"/>
+      <w:r>
+        <w:t>;</w:t>
+      </w:r>
+    </w:p>
+    <w:p>
+      <w:r>
+        <w:t xml:space="preserve">        }</w:t>
+      </w:r>
+    </w:p>
+    <w:p>
+      <w:r>
+        <w:t xml:space="preserve">        </w:t>
+      </w:r>
+      <w:proofErr w:type="spellStart"/>
+      <w:r>
+        <w:t>arr</w:t>
+      </w:r>
+      <w:proofErr w:type="spellEnd"/>
+      <w:r>
+        <w:t>[</w:t>
+      </w:r>
+      <w:proofErr w:type="gramStart"/>
+      <w:r>
+        <w:t>arr.length</w:t>
+      </w:r>
+      <w:proofErr w:type="gramEnd"/>
+      <w:r>
+        <w:t>-1]=-1;</w:t>
+      </w:r>
+    </w:p>
+    <w:p>
+      <w:r>
+        <w:t xml:space="preserve">        return </w:t>
+      </w:r>
+      <w:proofErr w:type="spellStart"/>
+      <w:r>
+        <w:t>arr</w:t>
+      </w:r>
+      <w:proofErr w:type="spellEnd"/>
+      <w:r>
+        <w:t>;</w:t>
+      </w:r>
+    </w:p>
+    <w:p>
+      <w:r>
+        <w:t xml:space="preserve">    }</w:t>
+      </w:r>
+    </w:p>
+    <w:p>
+      <w:r>
+        <w:t>}</w:t>
+      </w:r>
+    </w:p>
+    <w:p>
+      <w:pPr>
+        <w:shd w:val="clear" w:color="auto" w:fill="F5F5F5"/>
+        <w:spacing w:after="0" w:line="240" w:lineRule="auto"/>
+        <w:rPr>
+          <w:rFonts w:ascii="Segoe UI" w:eastAsia="Times New Roman" w:hAnsi="Segoe UI" w:cs="Segoe UI"/>
+          <w:b/>
+          <w:bCs/>
+          <w:sz w:val="36"/>
+          <w:szCs w:val="36"/>
+        </w:rPr>
+      </w:pPr>
+      <w:r>
+        <w:rPr>
+          <w:rFonts w:ascii="Segoe UI" w:eastAsia="Times New Roman" w:hAnsi="Segoe UI" w:cs="Segoe UI"/>
+          <w:b/>
+          <w:bCs/>
+          <w:sz w:val="36"/>
+          <w:szCs w:val="36"/>
+        </w:rPr>
+        <w:t>Remove Duplicates from Sorted Array</w:t>
+      </w:r>
+    </w:p>
+    <w:p>
+      <w:r>
+        <w:t>class Solution {</w:t>
+      </w:r>
+    </w:p>
+    <w:p>
+      <w:r>
+        <w:t xml:space="preserve">    public int </w:t>
+      </w:r>
+      <w:proofErr w:type="spellStart"/>
+      <w:r>
+        <w:t>removeDuplicates</w:t>
+      </w:r>
+      <w:proofErr w:type="spellEnd"/>
+      <w:r>
+        <w:t>(</w:t>
+      </w:r>
+      <w:proofErr w:type="gramStart"/>
+      <w:r>
+        <w:t>int[</w:t>
+      </w:r>
+      <w:proofErr w:type="gramEnd"/>
+      <w:r>
+        <w:t xml:space="preserve">] </w:t>
+      </w:r>
+      <w:proofErr w:type="spellStart"/>
+      <w:r>
+        <w:t>nums</w:t>
+      </w:r>
+      <w:proofErr w:type="spellEnd"/>
+      <w:r>
+        <w:t>) {</w:t>
+      </w:r>
+    </w:p>
+    <w:p>
+      <w:r>
+        <w:t xml:space="preserve">        int j=1;</w:t>
+      </w:r>
+    </w:p>
+    <w:p>
+      <w:r>
+        <w:t xml:space="preserve">        int length=0;</w:t>
+      </w:r>
+    </w:p>
+    <w:p>
+      <w:r>
+        <w:t xml:space="preserve">        if(</w:t>
+      </w:r>
+      <w:proofErr w:type="spellStart"/>
+      <w:proofErr w:type="gramStart"/>
+      <w:r>
+        <w:t>nums.length</w:t>
+      </w:r>
+      <w:proofErr w:type="spellEnd"/>
+      <w:proofErr w:type="gramEnd"/>
+      <w:r>
+        <w:t>&gt;=1){</w:t>
+      </w:r>
+    </w:p>
+    <w:p>
+      <w:r>
+        <w:t xml:space="preserve">            length=1;</w:t>
+      </w:r>
+    </w:p>
+    <w:p>
+      <w:r>
+        <w:lastRenderedPageBreak/>
+        <w:t xml:space="preserve">            int value=</w:t>
+      </w:r>
+      <w:proofErr w:type="spellStart"/>
+      <w:proofErr w:type="gramStart"/>
+      <w:r>
+        <w:t>nums</w:t>
+      </w:r>
+      <w:proofErr w:type="spellEnd"/>
+      <w:r>
+        <w:t>[</w:t>
+      </w:r>
+      <w:proofErr w:type="gramEnd"/>
+      <w:r>
+        <w:t>0];</w:t>
+      </w:r>
+    </w:p>
+    <w:p>
+      <w:r>
+        <w:t xml:space="preserve">            </w:t>
+      </w:r>
+      <w:proofErr w:type="gramStart"/>
+      <w:r>
+        <w:t>for(</w:t>
+      </w:r>
+      <w:proofErr w:type="gramEnd"/>
+      <w:r>
+        <w:t xml:space="preserve">int </w:t>
+      </w:r>
+      <w:proofErr w:type="spellStart"/>
+      <w:r>
+        <w:t>i</w:t>
+      </w:r>
+      <w:proofErr w:type="spellEnd"/>
+      <w:r>
+        <w:t>=1;i&lt;</w:t>
+      </w:r>
+      <w:proofErr w:type="spellStart"/>
+      <w:r>
+        <w:t>nums.length;i</w:t>
+      </w:r>
+      <w:proofErr w:type="spellEnd"/>
+      <w:r>
+        <w:t>++){</w:t>
+      </w:r>
+    </w:p>
+    <w:p>
+      <w:r>
+        <w:t xml:space="preserve">                if(</w:t>
+      </w:r>
+      <w:proofErr w:type="spellStart"/>
+      <w:r>
+        <w:t>nums</w:t>
+      </w:r>
+      <w:proofErr w:type="spellEnd"/>
+      <w:r>
+        <w:t>[</w:t>
+      </w:r>
+      <w:proofErr w:type="spellStart"/>
+      <w:r>
+        <w:t>i</w:t>
+      </w:r>
+      <w:proofErr w:type="spellEnd"/>
+      <w:proofErr w:type="gramStart"/>
+      <w:r>
+        <w:t>]!=</w:t>
+      </w:r>
+      <w:proofErr w:type="gramEnd"/>
+      <w:r>
+        <w:t>value){</w:t>
+      </w:r>
+    </w:p>
+    <w:p>
+      <w:r>
+        <w:t xml:space="preserve">                    value=</w:t>
+      </w:r>
+      <w:proofErr w:type="spellStart"/>
+      <w:r>
+        <w:t>nums</w:t>
+      </w:r>
+      <w:proofErr w:type="spellEnd"/>
+      <w:r>
+        <w:t>[</w:t>
+      </w:r>
+      <w:proofErr w:type="spellStart"/>
+      <w:r>
+        <w:t>i</w:t>
+      </w:r>
+      <w:proofErr w:type="spellEnd"/>
+      <w:r>
+        <w:t>];</w:t>
+      </w:r>
+    </w:p>
+    <w:p>
+      <w:r>
+        <w:t xml:space="preserve">                    </w:t>
+      </w:r>
+      <w:proofErr w:type="spellStart"/>
+      <w:r>
+        <w:t>nums</w:t>
+      </w:r>
+      <w:proofErr w:type="spellEnd"/>
+      <w:r>
+        <w:t>[j]=</w:t>
+      </w:r>
+      <w:proofErr w:type="spellStart"/>
+      <w:r>
+        <w:t>nums</w:t>
+      </w:r>
+      <w:proofErr w:type="spellEnd"/>
+      <w:r>
+        <w:t>[</w:t>
+      </w:r>
+      <w:proofErr w:type="spellStart"/>
+      <w:r>
+        <w:t>i</w:t>
+      </w:r>
+      <w:proofErr w:type="spellEnd"/>
+      <w:r>
+        <w:t>];</w:t>
+      </w:r>
+    </w:p>
+    <w:p>
+      <w:r>
+        <w:t xml:space="preserve">                    </w:t>
+      </w:r>
+      <w:proofErr w:type="spellStart"/>
+      <w:r>
+        <w:t>j++</w:t>
+      </w:r>
+      <w:proofErr w:type="spellEnd"/>
+      <w:r>
+        <w:t>;</w:t>
+      </w:r>
+    </w:p>
+    <w:p>
+      <w:r>
+        <w:t xml:space="preserve">                    length++;</w:t>
+      </w:r>
+    </w:p>
+    <w:p>
+      <w:r>
+        <w:t xml:space="preserve">                }</w:t>
+      </w:r>
+    </w:p>
+    <w:p>
+      <w:r>
+        <w:t xml:space="preserve">            }</w:t>
+      </w:r>
+    </w:p>
+    <w:p>
+      <w:r>
+        <w:t xml:space="preserve">        }</w:t>
+      </w:r>
+    </w:p>
+    <w:p>
+      <w:r>
+        <w:t xml:space="preserve">        return length;</w:t>
+      </w:r>
+    </w:p>
+    <w:p>
+      <w:r>
+        <w:t xml:space="preserve">    } </w:t>
+      </w:r>
+    </w:p>
+    <w:p>
+      <w:r>
+        <w:t>}</w:t>
+      </w:r>
+    </w:p>
+    <w:p>
+      <w:pPr>
+        <w:shd w:val="clear" w:color="auto" w:fill="F5F5F5"/>
+        <w:spacing w:after="0" w:line="240" w:lineRule="auto"/>
+        <w:rPr>
+          <w:rFonts w:ascii="Segoe UI" w:eastAsia="Times New Roman" w:hAnsi="Segoe UI" w:cs="Segoe UI"/>
+          <w:b/>
+          <w:bCs/>
+          <w:sz w:val="36"/>
+          <w:szCs w:val="36"/>
+        </w:rPr>
+      </w:pPr>
+      <w:r>
+        <w:rPr>
+          <w:rFonts w:ascii="Segoe UI" w:eastAsia="Times New Roman" w:hAnsi="Segoe UI" w:cs="Segoe UI"/>
+          <w:b/>
+          <w:bCs/>
+          <w:sz w:val="36"/>
+          <w:szCs w:val="36"/>
+        </w:rPr>
+        <w:t>Move Zeroes</w:t>
+      </w:r>
+    </w:p>
+    <w:p>
+      <w:r>
+        <w:t>class Solution {</w:t>
+      </w:r>
+    </w:p>
+    <w:p>
+      <w:r>
+        <w:t xml:space="preserve">    public void </w:t>
+      </w:r>
+      <w:proofErr w:type="spellStart"/>
+      <w:r>
+        <w:t>moveZeroes</w:t>
+      </w:r>
+      <w:proofErr w:type="spellEnd"/>
+      <w:r>
+        <w:t>(</w:t>
+      </w:r>
+      <w:proofErr w:type="gramStart"/>
+      <w:r>
+        <w:t>int[</w:t>
+      </w:r>
+      <w:proofErr w:type="gramEnd"/>
+      <w:r>
+        <w:t xml:space="preserve">] </w:t>
+      </w:r>
+      <w:proofErr w:type="spellStart"/>
+      <w:r>
+        <w:t>nums</w:t>
+      </w:r>
+      <w:proofErr w:type="spellEnd"/>
+      <w:r>
+        <w:t>) {</w:t>
+      </w:r>
+    </w:p>
+    <w:p>
+      <w:r>
+        <w:t xml:space="preserve">        int zero=0;</w:t>
+      </w:r>
+    </w:p>
+    <w:p>
+      <w:r>
+        <w:t xml:space="preserve">        </w:t>
+      </w:r>
+      <w:proofErr w:type="spellStart"/>
+      <w:r>
+        <w:t>boolean</w:t>
+      </w:r>
+      <w:proofErr w:type="spellEnd"/>
+      <w:r>
+        <w:t xml:space="preserve"> </w:t>
+      </w:r>
+      <w:proofErr w:type="spellStart"/>
+      <w:r>
+        <w:t>is_zero</w:t>
+      </w:r>
+      <w:proofErr w:type="spellEnd"/>
+      <w:r>
+        <w:t>=false;</w:t>
+      </w:r>
+    </w:p>
+    <w:p>
+      <w:r>
+        <w:t xml:space="preserve">        int </w:t>
+      </w:r>
+      <w:proofErr w:type="spellStart"/>
+      <w:r>
+        <w:t>i</w:t>
+      </w:r>
+      <w:proofErr w:type="spellEnd"/>
+      <w:r>
+        <w:t>=0;</w:t>
+      </w:r>
+    </w:p>
+    <w:p>
+      <w:r>
+        <w:t xml:space="preserve">        int n=</w:t>
+      </w:r>
+      <w:proofErr w:type="spellStart"/>
+      <w:proofErr w:type="gramStart"/>
+      <w:r>
+        <w:t>nums.length</w:t>
+      </w:r>
+      <w:proofErr w:type="spellEnd"/>
+      <w:proofErr w:type="gramEnd"/>
+      <w:r>
+        <w:t>;</w:t>
+      </w:r>
+    </w:p>
+    <w:p>
+      <w:r>
+        <w:t xml:space="preserve">        while(</w:t>
+      </w:r>
+      <w:proofErr w:type="spellStart"/>
+      <w:r>
+        <w:t>i</w:t>
+      </w:r>
+      <w:proofErr w:type="spellEnd"/>
+      <w:r>
+        <w:t>&lt;n</w:t>
+      </w:r>
+      <w:proofErr w:type="gramStart"/>
+      <w:r>
+        <w:t>){</w:t>
+      </w:r>
+      <w:proofErr w:type="gramEnd"/>
+    </w:p>
+    <w:p>
+      <w:r>
+        <w:t xml:space="preserve">            if(</w:t>
+      </w:r>
+      <w:proofErr w:type="spellStart"/>
+      <w:r>
+        <w:t>nums</w:t>
+      </w:r>
+      <w:proofErr w:type="spellEnd"/>
+      <w:r>
+        <w:t>[</w:t>
+      </w:r>
+      <w:proofErr w:type="spellStart"/>
+      <w:r>
+        <w:t>i</w:t>
+      </w:r>
+      <w:proofErr w:type="spellEnd"/>
+      <w:r>
+        <w:t>]==</w:t>
+      </w:r>
+      <w:proofErr w:type="gramStart"/>
+      <w:r>
+        <w:t>0){</w:t>
+      </w:r>
+      <w:proofErr w:type="gramEnd"/>
+    </w:p>
+    <w:p>
+      <w:r>
+        <w:t xml:space="preserve">                if(</w:t>
+      </w:r>
+      <w:proofErr w:type="spellStart"/>
+      <w:r>
+        <w:t>is_zero</w:t>
+      </w:r>
+      <w:proofErr w:type="spellEnd"/>
+      <w:r>
+        <w:t>==</w:t>
+      </w:r>
+      <w:proofErr w:type="gramStart"/>
+      <w:r>
+        <w:t>false){</w:t>
+      </w:r>
+      <w:proofErr w:type="gramEnd"/>
+    </w:p>
+    <w:p>
+      <w:r>
+        <w:t xml:space="preserve">                    zero=</w:t>
+      </w:r>
+      <w:proofErr w:type="spellStart"/>
+      <w:r>
+        <w:t>i</w:t>
+      </w:r>
+      <w:proofErr w:type="spellEnd"/>
+      <w:r>
+        <w:t>;</w:t>
+      </w:r>
+    </w:p>
+    <w:p>
+      <w:r>
+        <w:t xml:space="preserve">                    </w:t>
+      </w:r>
+      <w:proofErr w:type="spellStart"/>
+      <w:r>
+        <w:t>is_zero</w:t>
+      </w:r>
+      <w:proofErr w:type="spellEnd"/>
+      <w:r>
+        <w:t>=true;</w:t>
+      </w:r>
+    </w:p>
+    <w:p>
+      <w:r>
+        <w:t xml:space="preserve">                }</w:t>
+      </w:r>
+    </w:p>
+    <w:p>
+      <w:r>
+        <w:t xml:space="preserve">            }</w:t>
+      </w:r>
+    </w:p>
+    <w:p>
+      <w:r>
+        <w:t xml:space="preserve">            else if(</w:t>
+      </w:r>
+      <w:proofErr w:type="spellStart"/>
+      <w:r>
+        <w:t>is_zero</w:t>
+      </w:r>
+      <w:proofErr w:type="spellEnd"/>
+      <w:r>
+        <w:t>==</w:t>
+      </w:r>
+      <w:proofErr w:type="gramStart"/>
+      <w:r>
+        <w:t>true){</w:t>
+      </w:r>
+      <w:proofErr w:type="gramEnd"/>
+    </w:p>
+    <w:p>
+      <w:r>
+        <w:t xml:space="preserve">                int temp=</w:t>
+      </w:r>
+      <w:proofErr w:type="spellStart"/>
+      <w:r>
+        <w:t>nums</w:t>
+      </w:r>
+      <w:proofErr w:type="spellEnd"/>
+      <w:r>
+        <w:t>[zero];</w:t>
+      </w:r>
+    </w:p>
+    <w:p>
+      <w:r>
+        <w:lastRenderedPageBreak/>
+        <w:t xml:space="preserve">                </w:t>
+      </w:r>
+      <w:proofErr w:type="spellStart"/>
+      <w:r>
+        <w:t>nums</w:t>
+      </w:r>
+      <w:proofErr w:type="spellEnd"/>
+      <w:r>
+        <w:t>[zero]=</w:t>
+      </w:r>
+      <w:proofErr w:type="spellStart"/>
+      <w:r>
+        <w:t>nums</w:t>
+      </w:r>
+      <w:proofErr w:type="spellEnd"/>
+      <w:r>
+        <w:t>[</w:t>
+      </w:r>
+      <w:proofErr w:type="spellStart"/>
+      <w:r>
+        <w:t>i</w:t>
+      </w:r>
+      <w:proofErr w:type="spellEnd"/>
+      <w:r>
+        <w:t>];</w:t>
+      </w:r>
+    </w:p>
+    <w:p>
+      <w:r>
+        <w:t xml:space="preserve">                </w:t>
+      </w:r>
+      <w:proofErr w:type="spellStart"/>
+      <w:r>
+        <w:t>nums</w:t>
+      </w:r>
+      <w:proofErr w:type="spellEnd"/>
+      <w:r>
+        <w:t>[</w:t>
+      </w:r>
+      <w:proofErr w:type="spellStart"/>
+      <w:r>
+        <w:t>i</w:t>
+      </w:r>
+      <w:proofErr w:type="spellEnd"/>
+      <w:r>
+        <w:t>]=temp;</w:t>
+      </w:r>
+    </w:p>
+    <w:p>
+      <w:r>
+        <w:t xml:space="preserve">                </w:t>
+      </w:r>
+      <w:proofErr w:type="spellStart"/>
+      <w:r>
+        <w:t>is_zero</w:t>
+      </w:r>
+      <w:proofErr w:type="spellEnd"/>
+      <w:r>
+        <w:t>=false;</w:t>
+      </w:r>
+    </w:p>
+    <w:p>
+      <w:r>
+        <w:t xml:space="preserve">                </w:t>
+      </w:r>
+      <w:proofErr w:type="spellStart"/>
+      <w:r>
+        <w:t>i</w:t>
+      </w:r>
+      <w:proofErr w:type="spellEnd"/>
+      <w:r>
+        <w:t>=zero;</w:t>
+      </w:r>
+    </w:p>
+    <w:p>
+      <w:r>
+        <w:t xml:space="preserve">            }</w:t>
+      </w:r>
+    </w:p>
+    <w:p>
+      <w:r>
+        <w:t xml:space="preserve">         </w:t>
+      </w:r>
+      <w:proofErr w:type="spellStart"/>
+      <w:r>
+        <w:t>i</w:t>
+      </w:r>
+      <w:proofErr w:type="spellEnd"/>
+      <w:r>
+        <w:t xml:space="preserve">++;       </w:t>
+      </w:r>
+    </w:p>
+    <w:p>
+      <w:r>
+        <w:t xml:space="preserve">        }</w:t>
+      </w:r>
+    </w:p>
+    <w:p>
+      <w:r>
+        <w:t xml:space="preserve">    }</w:t>
+      </w:r>
+    </w:p>
+    <w:p>
+      <w:r>
+        <w:t>}</w:t>
+      </w:r>
+    </w:p>
+    <w:p>
+      <w:pPr>
+        <w:shd w:val="clear" w:color="auto" w:fill="F5F5F5"/>
+        <w:spacing w:after="0" w:line="240" w:lineRule="auto"/>
+        <w:rPr>
+          <w:rFonts w:ascii="Segoe UI" w:eastAsia="Times New Roman" w:hAnsi="Segoe UI" w:cs="Segoe UI"/>
+          <w:b/>
+          <w:bCs/>
+          <w:sz w:val="36"/>
+          <w:szCs w:val="36"/>
+        </w:rPr>
+      </w:pPr>
+      <w:r>
+        <w:rPr>
+          <w:rFonts w:ascii="Segoe UI" w:eastAsia="Times New Roman" w:hAnsi="Segoe UI" w:cs="Segoe UI"/>
+          <w:b/>
+          <w:bCs/>
+          <w:sz w:val="36"/>
+          <w:szCs w:val="36"/>
+        </w:rPr>
+        <w:t xml:space="preserve">  Sort Array </w:t>
+      </w:r>
+      <w:proofErr w:type="gramStart"/>
+      <w:r>
+        <w:rPr>
+          <w:rFonts w:ascii="Segoe UI" w:eastAsia="Times New Roman" w:hAnsi="Segoe UI" w:cs="Segoe UI"/>
+          <w:b/>
+          <w:bCs/>
+          <w:sz w:val="36"/>
+          <w:szCs w:val="36"/>
+        </w:rPr>
+        <w:t>By</w:t>
+      </w:r>
+      <w:proofErr w:type="gramEnd"/>
+      <w:r>
+        <w:rPr>
+          <w:rFonts w:ascii="Segoe UI" w:eastAsia="Times New Roman" w:hAnsi="Segoe UI" w:cs="Segoe UI"/>
+          <w:b/>
+          <w:bCs/>
+          <w:sz w:val="36"/>
+          <w:szCs w:val="36"/>
+        </w:rPr>
+        <w:t xml:space="preserve"> Parity</w:t>
+      </w:r>
+    </w:p>
+    <w:p>
+      <w:r>
+        <w:t>class Solution {</w:t>
+      </w:r>
+    </w:p>
+    <w:p>
+      <w:r>
+        <w:t xml:space="preserve">    public </w:t>
+      </w:r>
+      <w:proofErr w:type="gramStart"/>
+      <w:r>
+        <w:t>int[</w:t>
+      </w:r>
+      <w:proofErr w:type="gramEnd"/>
+      <w:r>
+        <w:t xml:space="preserve">] </w:t>
+      </w:r>
+      <w:proofErr w:type="spellStart"/>
+      <w:r>
+        <w:t>sortArrayByParity</w:t>
+      </w:r>
+      <w:proofErr w:type="spellEnd"/>
+      <w:r>
+        <w:t>(int[] A) {</w:t>
+      </w:r>
+    </w:p>
+    <w:p>
+      <w:r>
+        <w:t xml:space="preserve">        int </w:t>
+      </w:r>
+      <w:proofErr w:type="spellStart"/>
+      <w:r>
+        <w:t>i</w:t>
+      </w:r>
+      <w:proofErr w:type="spellEnd"/>
+      <w:r>
+        <w:t>=0;</w:t>
+      </w:r>
+    </w:p>
+    <w:p>
+      <w:r>
+        <w:t xml:space="preserve">        int even=0;</w:t>
+      </w:r>
+    </w:p>
+    <w:p>
+      <w:r>
+        <w:t xml:space="preserve">        int odd=0;</w:t>
+      </w:r>
+    </w:p>
+    <w:p>
+      <w:r>
+        <w:t xml:space="preserve">        </w:t>
+      </w:r>
+      <w:proofErr w:type="spellStart"/>
+      <w:r>
+        <w:t>boolean</w:t>
+      </w:r>
+      <w:proofErr w:type="spellEnd"/>
+      <w:r>
+        <w:t xml:space="preserve"> </w:t>
+      </w:r>
+      <w:proofErr w:type="spellStart"/>
+      <w:r>
+        <w:t>is_odd</w:t>
+      </w:r>
+      <w:proofErr w:type="spellEnd"/>
+      <w:r>
+        <w:t>=false;</w:t>
+      </w:r>
+    </w:p>
+    <w:p>
+      <w:r>
+        <w:t xml:space="preserve">        </w:t>
+      </w:r>
+      <w:proofErr w:type="gramStart"/>
+      <w:r>
+        <w:t>while(</w:t>
+      </w:r>
+      <w:proofErr w:type="spellStart"/>
+      <w:proofErr w:type="gramEnd"/>
+      <w:r>
+        <w:t>i</w:t>
+      </w:r>
+      <w:proofErr w:type="spellEnd"/>
+      <w:r>
+        <w:t>&lt;</w:t>
+      </w:r>
+      <w:proofErr w:type="spellStart"/>
+      <w:r>
+        <w:t>A.length</w:t>
+      </w:r>
+      <w:proofErr w:type="spellEnd"/>
+      <w:r>
+        <w:t>){</w:t>
+      </w:r>
+    </w:p>
+    <w:p>
+      <w:r>
+        <w:t xml:space="preserve">            if(A[</w:t>
+      </w:r>
+      <w:proofErr w:type="spellStart"/>
+      <w:r>
+        <w:t>i</w:t>
+      </w:r>
+      <w:proofErr w:type="spellEnd"/>
+      <w:r>
+        <w:t>]%2==</w:t>
+      </w:r>
+      <w:proofErr w:type="gramStart"/>
+      <w:r>
+        <w:t>0){</w:t>
+      </w:r>
+      <w:proofErr w:type="gramEnd"/>
+    </w:p>
+    <w:p>
+      <w:r>
+        <w:t xml:space="preserve">                even=</w:t>
+      </w:r>
+      <w:proofErr w:type="spellStart"/>
+      <w:r>
+        <w:t>i</w:t>
+      </w:r>
+      <w:proofErr w:type="spellEnd"/>
+      <w:r>
+        <w:t>;</w:t>
+      </w:r>
+    </w:p>
+    <w:p>
+      <w:r>
+        <w:t xml:space="preserve">            }</w:t>
+      </w:r>
+    </w:p>
+    <w:p>
+      <w:r>
+        <w:t xml:space="preserve">            </w:t>
+      </w:r>
+      <w:proofErr w:type="gramStart"/>
+      <w:r>
+        <w:t>else{</w:t>
+      </w:r>
+      <w:proofErr w:type="gramEnd"/>
+    </w:p>
+    <w:p>
+      <w:r>
+        <w:t xml:space="preserve">                if(</w:t>
+      </w:r>
+      <w:proofErr w:type="spellStart"/>
+      <w:r>
+        <w:t>is_odd</w:t>
+      </w:r>
+      <w:proofErr w:type="spellEnd"/>
+      <w:r>
+        <w:t>==</w:t>
+      </w:r>
+      <w:proofErr w:type="gramStart"/>
+      <w:r>
+        <w:t>false){</w:t>
+      </w:r>
+      <w:proofErr w:type="gramEnd"/>
+    </w:p>
+    <w:p>
+      <w:r>
+        <w:t xml:space="preserve">                    odd=</w:t>
+      </w:r>
+      <w:proofErr w:type="spellStart"/>
+      <w:r>
+        <w:t>i</w:t>
+      </w:r>
+      <w:proofErr w:type="spellEnd"/>
+      <w:r>
+        <w:t>;</w:t>
+      </w:r>
+    </w:p>
+    <w:p>
+      <w:r>
+        <w:t xml:space="preserve">                    </w:t>
+      </w:r>
+      <w:proofErr w:type="spellStart"/>
+      <w:r>
+        <w:t>is_odd</w:t>
+      </w:r>
+      <w:proofErr w:type="spellEnd"/>
+      <w:r>
+        <w:t>=true;</w:t>
+      </w:r>
+    </w:p>
+    <w:p>
+      <w:r>
+        <w:t xml:space="preserve">                }</w:t>
+      </w:r>
+    </w:p>
+    <w:p>
+      <w:r>
+        <w:t xml:space="preserve">            }</w:t>
+      </w:r>
+    </w:p>
+    <w:p>
+      <w:r>
+        <w:t xml:space="preserve">            </w:t>
+      </w:r>
+      <w:proofErr w:type="gramStart"/>
+      <w:r>
+        <w:t>if(</w:t>
+      </w:r>
+      <w:proofErr w:type="gramEnd"/>
+      <w:r>
+        <w:t xml:space="preserve">odd&lt;even &amp;&amp; </w:t>
+      </w:r>
+      <w:proofErr w:type="spellStart"/>
+      <w:r>
+        <w:t>is_odd</w:t>
+      </w:r>
+      <w:proofErr w:type="spellEnd"/>
+      <w:r>
+        <w:t>==true){</w:t>
+      </w:r>
+    </w:p>
+    <w:p>
+      <w:r>
+        <w:t xml:space="preserve">                int temp=A[even];</w:t>
+      </w:r>
+    </w:p>
+    <w:p>
+      <w:r>
+        <w:t xml:space="preserve">                A[even]=A[odd];</w:t>
+      </w:r>
+    </w:p>
+    <w:p>
+      <w:r>
+        <w:lastRenderedPageBreak/>
+        <w:t xml:space="preserve">                A[odd]=temp;</w:t>
+      </w:r>
+    </w:p>
+    <w:p>
+      <w:r>
+        <w:t xml:space="preserve">                </w:t>
+      </w:r>
+      <w:proofErr w:type="spellStart"/>
+      <w:r>
+        <w:t>is_odd</w:t>
+      </w:r>
+      <w:proofErr w:type="spellEnd"/>
+      <w:r>
+        <w:t>=false;</w:t>
+      </w:r>
+    </w:p>
+    <w:p>
+      <w:r>
+        <w:t xml:space="preserve">                </w:t>
+      </w:r>
+      <w:proofErr w:type="spellStart"/>
+      <w:r>
+        <w:t>i</w:t>
+      </w:r>
+      <w:proofErr w:type="spellEnd"/>
+      <w:r>
+        <w:t>=odd;</w:t>
+      </w:r>
+    </w:p>
+    <w:p>
+      <w:r>
+        <w:t xml:space="preserve">                odd=</w:t>
+      </w:r>
+      <w:proofErr w:type="gramStart"/>
+      <w:r>
+        <w:t>0;even</w:t>
+      </w:r>
+      <w:proofErr w:type="gramEnd"/>
+      <w:r>
+        <w:t>=0;</w:t>
+      </w:r>
       <w:bookmarkStart w:id="0" w:name="_GoBack"/>
       <w:bookmarkEnd w:id="0"/>
-      <w:proofErr w:type="gramEnd"/>
-    </w:p>
-    <w:p>
-      <w:r>
-        <w:t xml:space="preserve">                decrease=false;</w:t>
-      </w:r>
-    </w:p>
-    <w:p>
-      <w:r>
-        <w:t xml:space="preserve">                break;</w:t>
-      </w:r>
     </w:p>
     <w:p>
       <w:r>
@@ -2671,11 +3945,11 @@
       </w:r>
       <w:proofErr w:type="spellStart"/>
       <w:r>
-        <w:t>j++</w:t>
-      </w:r>
-      <w:proofErr w:type="spellEnd"/>
-      <w:r>
-        <w:t>;</w:t>
+        <w:t>i</w:t>
+      </w:r>
+      <w:proofErr w:type="spellEnd"/>
+      <w:r>
+        <w:t>++;</w:t>
       </w:r>
     </w:p>
     <w:p>
@@ -2687,28 +3961,10 @@
       <w:r>
         <w:t xml:space="preserve">        </w:t>
       </w:r>
-      <w:proofErr w:type="gramStart"/>
-      <w:r>
-        <w:t>if(</w:t>
-      </w:r>
-      <w:proofErr w:type="gramEnd"/>
-      <w:r>
-        <w:t>increase==true &amp;&amp; decrease==true)</w:t>
-      </w:r>
-    </w:p>
-    <w:p>
-      <w:r>
-        <w:t xml:space="preserve">            return true;</w:t>
-      </w:r>
-    </w:p>
-    <w:p>
-      <w:r>
-        <w:t xml:space="preserve">        else</w:t>
-      </w:r>
-    </w:p>
-    <w:p>
-      <w:r>
-        <w:t xml:space="preserve">            return false;</w:t>
+    </w:p>
+    <w:p>
+      <w:r>
+        <w:t xml:space="preserve">        return A;</w:t>
       </w:r>
     </w:p>
     <w:p>
@@ -2855,6 +4111,7 @@
     <w:lsdException w:name="HTML Sample" w:semiHidden="1" w:unhideWhenUsed="1"/>
     <w:lsdException w:name="HTML Typewriter" w:semiHidden="1" w:unhideWhenUsed="1"/>
     <w:lsdException w:name="HTML Variable" w:semiHidden="1" w:unhideWhenUsed="1"/>
+    <w:lsdException w:name="Normal Table" w:semiHidden="1" w:unhideWhenUsed="1"/>
     <w:lsdException w:name="annotation subject" w:semiHidden="1" w:unhideWhenUsed="1"/>
     <w:lsdException w:name="No List" w:semiHidden="1" w:unhideWhenUsed="1"/>
     <w:lsdException w:name="Outline List 1" w:semiHidden="1" w:unhideWhenUsed="1"/>
@@ -2901,8 +4158,10 @@
     <w:lsdException w:name="Table Subtle 2" w:semiHidden="1" w:unhideWhenUsed="1"/>
     <w:lsdException w:name="Table Web 1" w:semiHidden="1" w:unhideWhenUsed="1"/>
     <w:lsdException w:name="Table Web 2" w:semiHidden="1" w:unhideWhenUsed="1"/>
+    <w:lsdException w:name="Table Web 3" w:semiHidden="1" w:unhideWhenUsed="1"/>
     <w:lsdException w:name="Balloon Text" w:semiHidden="1" w:unhideWhenUsed="1"/>
     <w:lsdException w:name="Table Grid" w:uiPriority="39"/>
+    <w:lsdException w:name="Table Theme" w:semiHidden="1" w:unhideWhenUsed="1"/>
     <w:lsdException w:name="Placeholder Text" w:semiHidden="1"/>
     <w:lsdException w:name="No Spacing" w:uiPriority="1" w:qFormat="1"/>
     <w:lsdException w:name="Light Shading" w:uiPriority="60"/>
@@ -3455,6 +4714,21 @@
 </file>
 
 <file path=customXml/item1.xml><?xml version="1.0" encoding="utf-8"?>
+<p:properties xmlns:p="http://schemas.microsoft.com/office/2006/metadata/properties" xmlns:xsi="http://www.w3.org/2001/XMLSchema-instance" xmlns:pc="http://schemas.microsoft.com/office/infopath/2007/PartnerControls">
+  <documentManagement/>
+</p:properties>
+</file>
+
+<file path=customXml/item2.xml><?xml version="1.0" encoding="utf-8"?>
+<?mso-contentType ?>
+<FormTemplates xmlns="http://schemas.microsoft.com/sharepoint/v3/contenttype/forms">
+  <Display>DocumentLibraryForm</Display>
+  <Edit>DocumentLibraryForm</Edit>
+  <New>DocumentLibraryForm</New>
+</FormTemplates>
+</file>
+
+<file path=customXml/item3.xml><?xml version="1.0" encoding="utf-8"?>
 <ct:contentTypeSchema xmlns:ct="http://schemas.microsoft.com/office/2006/metadata/contentType" xmlns:ma="http://schemas.microsoft.com/office/2006/metadata/properties/metaAttributes" ct:_="" ma:_="" ma:contentTypeName="Document" ma:contentTypeID="0x0101005591276C4B125D43861574B19EC84C7B" ma:contentTypeVersion="0" ma:contentTypeDescription="Create a new document." ma:contentTypeScope="" ma:versionID="3cb0335e31b57da9ba00271e00b7dc65">
   <xsd:schema xmlns:xsd="http://www.w3.org/2001/XMLSchema" xmlns:xs="http://www.w3.org/2001/XMLSchema" xmlns:p="http://schemas.microsoft.com/office/2006/metadata/properties" targetNamespace="http://schemas.microsoft.com/office/2006/metadata/properties" ma:root="true" ma:fieldsID="5a88fb7c10cdb15b48680394d76c8b41">
     <xsd:element name="properties">
@@ -3568,32 +4842,10 @@
 </ct:contentTypeSchema>
 </file>
 
-<file path=customXml/item2.xml><?xml version="1.0" encoding="utf-8"?>
-<?mso-contentType ?>
-<FormTemplates xmlns="http://schemas.microsoft.com/sharepoint/v3/contenttype/forms">
-  <Display>DocumentLibraryForm</Display>
-  <Edit>DocumentLibraryForm</Edit>
-  <New>DocumentLibraryForm</New>
-</FormTemplates>
-</file>
-
-<file path=customXml/item3.xml><?xml version="1.0" encoding="utf-8"?>
-<p:properties xmlns:p="http://schemas.microsoft.com/office/2006/metadata/properties" xmlns:xsi="http://www.w3.org/2001/XMLSchema-instance" xmlns:pc="http://schemas.microsoft.com/office/infopath/2007/PartnerControls">
-  <documentManagement/>
-</p:properties>
-</file>
-
 <file path=customXml/itemProps1.xml><?xml version="1.0" encoding="utf-8"?>
-<ds:datastoreItem xmlns:ds="http://schemas.openxmlformats.org/officeDocument/2006/customXml" ds:itemID="{7471DC59-07B9-4A3D-845B-B3B6DC9F2679}">
+<ds:datastoreItem xmlns:ds="http://schemas.openxmlformats.org/officeDocument/2006/customXml" ds:itemID="{343DE28A-E1F6-4AAA-BEBB-5120A3937A25}">
   <ds:schemaRefs>
-    <ds:schemaRef ds:uri="http://schemas.microsoft.com/office/2006/metadata/contentType"/>
-    <ds:schemaRef ds:uri="http://schemas.microsoft.com/office/2006/metadata/properties/metaAttributes"/>
-    <ds:schemaRef ds:uri="http://www.w3.org/2001/XMLSchema"/>
     <ds:schemaRef ds:uri="http://schemas.microsoft.com/office/2006/metadata/properties"/>
-    <ds:schemaRef ds:uri="http://schemas.openxmlformats.org/package/2006/metadata/core-properties"/>
-    <ds:schemaRef ds:uri="http://purl.org/dc/elements/1.1/"/>
-    <ds:schemaRef ds:uri="http://purl.org/dc/terms/"/>
-    <ds:schemaRef ds:uri="http://schemas.microsoft.com/internal/obd"/>
     <ds:schemaRef ds:uri="http://schemas.microsoft.com/office/infopath/2007/PartnerControls"/>
   </ds:schemaRefs>
 </ds:datastoreItem>
@@ -3608,16 +4860,17 @@
 </file>
 
 <file path=customXml/itemProps3.xml><?xml version="1.0" encoding="utf-8"?>
-<ds:datastoreItem xmlns:ds="http://schemas.openxmlformats.org/officeDocument/2006/customXml" ds:itemID="{343DE28A-E1F6-4AAA-BEBB-5120A3937A25}">
+<ds:datastoreItem xmlns:ds="http://schemas.openxmlformats.org/officeDocument/2006/customXml" ds:itemID="{7471DC59-07B9-4A3D-845B-B3B6DC9F2679}">
   <ds:schemaRefs>
+    <ds:schemaRef ds:uri="http://schemas.microsoft.com/office/2006/metadata/contentType"/>
+    <ds:schemaRef ds:uri="http://schemas.microsoft.com/office/2006/metadata/properties/metaAttributes"/>
+    <ds:schemaRef ds:uri="http://www.w3.org/2001/XMLSchema"/>
+    <ds:schemaRef ds:uri="http://schemas.microsoft.com/office/2006/metadata/properties"/>
+    <ds:schemaRef ds:uri="http://schemas.openxmlformats.org/package/2006/metadata/core-properties"/>
     <ds:schemaRef ds:uri="http://purl.org/dc/elements/1.1/"/>
-    <ds:schemaRef ds:uri="http://schemas.microsoft.com/office/2006/metadata/properties"/>
     <ds:schemaRef ds:uri="http://purl.org/dc/terms/"/>
-    <ds:schemaRef ds:uri="http://schemas.openxmlformats.org/package/2006/metadata/core-properties"/>
-    <ds:schemaRef ds:uri="http://schemas.microsoft.com/office/2006/documentManagement/types"/>
+    <ds:schemaRef ds:uri="http://schemas.microsoft.com/internal/obd"/>
     <ds:schemaRef ds:uri="http://schemas.microsoft.com/office/infopath/2007/PartnerControls"/>
-    <ds:schemaRef ds:uri="http://www.w3.org/XML/1998/namespace"/>
-    <ds:schemaRef ds:uri="http://purl.org/dc/dcmitype/"/>
   </ds:schemaRefs>
 </ds:datastoreItem>
 </file>
</xml_diff>